<commit_message>
LSTMTokenise_Binary.py created to train models to only guess whether or not a space follows a string. TestTokenisers.py updated to calculate edit distance between original gloss and manually tokenised gloss.
Signed-off-by: Adrian <admd911@hotmail.com>
</commit_message>
<xml_diff>
--- a/CELT_Texts_Raw/Táin_Bó_Cúailnge_Recension_1.docx
+++ b/CELT_Texts_Raw/Táin_Bó_Cúailnge_Recension_1.docx
@@ -6337,7 +6337,15 @@
     </w:p>
     <w:p>
       <w:r>
-        <w:t xml:space="preserve">1] Rê fuiniud ré n-aidche </w:t>
+        <w:t>1] R</w:t>
+      </w:r>
+      <w:r>
+        <w:t>é</w:t>
+      </w:r>
+      <w:bookmarkStart w:id="0" w:name="_GoBack"/>
+      <w:bookmarkEnd w:id="0"/>
+      <w:r>
+        <w:t xml:space="preserve"> fuiniud ré n-aidche </w:t>
       </w:r>
     </w:p>
     <w:p>
@@ -8382,12 +8390,7 @@
         <w:t xml:space="preserve"> i -sin </w:t>
       </w:r>
       <w:r>
-        <w:t>cath.’ ‘Nomanaig!’ ‘ol Meadb.’ ‘Cid guin nodgonam ba deithbir dam,’ ‘or Cú Chulaind. Rosnanacht íarom h-úair nád go</w:t>
-      </w:r>
-      <w:bookmarkStart w:id="0" w:name="_GoBack"/>
-      <w:bookmarkEnd w:id="0"/>
-      <w:r>
-        <w:t xml:space="preserve">nad mná. Adnaig idnacol forru síar co lotar for Áth Lúain </w:t>
+        <w:t xml:space="preserve">cath.’ ‘Nomanaig!’ ‘ol Meadb.’ ‘Cid guin nodgonam ba deithbir dam,’ ‘or Cú Chulaind. Rosnanacht íarom h-úair nád gonad mná. Adnaig idnacol forru síar co lotar for Áth Lúain </w:t>
       </w:r>
       <w:r>
         <w:t>et</w:t>

</xml_diff>